<commit_message>
renommage doc capteur et maj du code avant
</commit_message>
<xml_diff>
--- a/EL - Electrical/Autre/Faisceau/Connection Boite Arrière.docx
+++ b/EL - Electrical/Autre/Faisceau/Connection Boite Arrière.docx
@@ -255,8 +255,6 @@
           <w:numId w:val="1"/>
         </w:numPr>
       </w:pPr>
-      <w:bookmarkStart w:id="0" w:name="_GoBack"/>
-      <w:bookmarkEnd w:id="0"/>
       <w:r>
         <w:t xml:space="preserve">K : </w:t>
       </w:r>
@@ -740,6 +738,15 @@
           <w:numId w:val="4"/>
         </w:numPr>
       </w:pPr>
+    </w:p>
+    <w:p>
+      <w:pPr>
+        <w:pStyle w:val="Paragraphedeliste"/>
+        <w:numPr>
+          <w:ilvl w:val="0"/>
+          <w:numId w:val="4"/>
+        </w:numPr>
+      </w:pPr>
       <w:r>
         <w:t>10 :</w:t>
       </w:r>
@@ -810,6 +817,44 @@
       <w:r>
         <w:t xml:space="preserve"> LED</w:t>
       </w:r>
+    </w:p>
+    <w:p/>
+    <w:p>
+      <w:pPr>
+        <w:pStyle w:val="Titre1"/>
+      </w:pPr>
+      <w:r>
+        <w:t>Connecteur Puissance</w:t>
+      </w:r>
+    </w:p>
+    <w:p>
+      <w:pPr>
+        <w:pStyle w:val="Paragraphedeliste"/>
+        <w:numPr>
+          <w:ilvl w:val="0"/>
+          <w:numId w:val="7"/>
+        </w:numPr>
+      </w:pPr>
+      <w:r>
+        <w:t>A : Masse</w:t>
+      </w:r>
+    </w:p>
+    <w:p>
+      <w:pPr>
+        <w:pStyle w:val="Paragraphedeliste"/>
+        <w:numPr>
+          <w:ilvl w:val="0"/>
+          <w:numId w:val="7"/>
+        </w:numPr>
+      </w:pPr>
+      <w:r>
+        <w:t>B : +5V</w:t>
+      </w:r>
+    </w:p>
+    <w:p>
+      <w:pPr>
+        <w:pStyle w:val="Paragraphedeliste"/>
+      </w:pPr>
     </w:p>
     <w:p/>
     <w:p/>
@@ -824,15 +869,18 @@
     <w:p/>
     <w:p/>
     <w:p/>
-    <w:p/>
     <w:p>
       <w:pPr>
         <w:pStyle w:val="Titre"/>
         <w:jc w:val="center"/>
       </w:pPr>
       <w:r>
-        <w:lastRenderedPageBreak/>
-        <w:t>Connection Pare-feu</w:t>
+        <w:t>Connection Par</w:t>
+      </w:r>
+      <w:bookmarkStart w:id="0" w:name="_GoBack"/>
+      <w:bookmarkEnd w:id="0"/>
+      <w:r>
+        <w:t>e-feu</w:t>
       </w:r>
     </w:p>
     <w:p/>
@@ -1931,6 +1979,119 @@
     </w:lvl>
   </w:abstractNum>
   <w:abstractNum w:abstractNumId="5" w15:restartNumberingAfterBreak="0">
+    <w:nsid w:val="59CC4190"/>
+    <w:multiLevelType w:val="hybridMultilevel"/>
+    <w:tmpl w:val="FC641D9E"/>
+    <w:lvl w:ilvl="0" w:tplc="040C0001">
+      <w:start w:val="1"/>
+      <w:numFmt w:val="bullet"/>
+      <w:lvlText w:val=""/>
+      <w:lvlJc w:val="left"/>
+      <w:pPr>
+        <w:ind w:left="720" w:hanging="360"/>
+      </w:pPr>
+      <w:rPr>
+        <w:rFonts w:ascii="Symbol" w:hAnsi="Symbol" w:hint="default"/>
+      </w:rPr>
+    </w:lvl>
+    <w:lvl w:ilvl="1" w:tplc="040C0003" w:tentative="1">
+      <w:start w:val="1"/>
+      <w:numFmt w:val="bullet"/>
+      <w:lvlText w:val="o"/>
+      <w:lvlJc w:val="left"/>
+      <w:pPr>
+        <w:ind w:left="1440" w:hanging="360"/>
+      </w:pPr>
+      <w:rPr>
+        <w:rFonts w:ascii="Courier New" w:hAnsi="Courier New" w:cs="Courier New" w:hint="default"/>
+      </w:rPr>
+    </w:lvl>
+    <w:lvl w:ilvl="2" w:tplc="040C0005" w:tentative="1">
+      <w:start w:val="1"/>
+      <w:numFmt w:val="bullet"/>
+      <w:lvlText w:val=""/>
+      <w:lvlJc w:val="left"/>
+      <w:pPr>
+        <w:ind w:left="2160" w:hanging="360"/>
+      </w:pPr>
+      <w:rPr>
+        <w:rFonts w:ascii="Wingdings" w:hAnsi="Wingdings" w:hint="default"/>
+      </w:rPr>
+    </w:lvl>
+    <w:lvl w:ilvl="3" w:tplc="040C0001" w:tentative="1">
+      <w:start w:val="1"/>
+      <w:numFmt w:val="bullet"/>
+      <w:lvlText w:val=""/>
+      <w:lvlJc w:val="left"/>
+      <w:pPr>
+        <w:ind w:left="2880" w:hanging="360"/>
+      </w:pPr>
+      <w:rPr>
+        <w:rFonts w:ascii="Symbol" w:hAnsi="Symbol" w:hint="default"/>
+      </w:rPr>
+    </w:lvl>
+    <w:lvl w:ilvl="4" w:tplc="040C0003" w:tentative="1">
+      <w:start w:val="1"/>
+      <w:numFmt w:val="bullet"/>
+      <w:lvlText w:val="o"/>
+      <w:lvlJc w:val="left"/>
+      <w:pPr>
+        <w:ind w:left="3600" w:hanging="360"/>
+      </w:pPr>
+      <w:rPr>
+        <w:rFonts w:ascii="Courier New" w:hAnsi="Courier New" w:cs="Courier New" w:hint="default"/>
+      </w:rPr>
+    </w:lvl>
+    <w:lvl w:ilvl="5" w:tplc="040C0005" w:tentative="1">
+      <w:start w:val="1"/>
+      <w:numFmt w:val="bullet"/>
+      <w:lvlText w:val=""/>
+      <w:lvlJc w:val="left"/>
+      <w:pPr>
+        <w:ind w:left="4320" w:hanging="360"/>
+      </w:pPr>
+      <w:rPr>
+        <w:rFonts w:ascii="Wingdings" w:hAnsi="Wingdings" w:hint="default"/>
+      </w:rPr>
+    </w:lvl>
+    <w:lvl w:ilvl="6" w:tplc="040C0001" w:tentative="1">
+      <w:start w:val="1"/>
+      <w:numFmt w:val="bullet"/>
+      <w:lvlText w:val=""/>
+      <w:lvlJc w:val="left"/>
+      <w:pPr>
+        <w:ind w:left="5040" w:hanging="360"/>
+      </w:pPr>
+      <w:rPr>
+        <w:rFonts w:ascii="Symbol" w:hAnsi="Symbol" w:hint="default"/>
+      </w:rPr>
+    </w:lvl>
+    <w:lvl w:ilvl="7" w:tplc="040C0003" w:tentative="1">
+      <w:start w:val="1"/>
+      <w:numFmt w:val="bullet"/>
+      <w:lvlText w:val="o"/>
+      <w:lvlJc w:val="left"/>
+      <w:pPr>
+        <w:ind w:left="5760" w:hanging="360"/>
+      </w:pPr>
+      <w:rPr>
+        <w:rFonts w:ascii="Courier New" w:hAnsi="Courier New" w:cs="Courier New" w:hint="default"/>
+      </w:rPr>
+    </w:lvl>
+    <w:lvl w:ilvl="8" w:tplc="040C0005" w:tentative="1">
+      <w:start w:val="1"/>
+      <w:numFmt w:val="bullet"/>
+      <w:lvlText w:val=""/>
+      <w:lvlJc w:val="left"/>
+      <w:pPr>
+        <w:ind w:left="6480" w:hanging="360"/>
+      </w:pPr>
+      <w:rPr>
+        <w:rFonts w:ascii="Wingdings" w:hAnsi="Wingdings" w:hint="default"/>
+      </w:rPr>
+    </w:lvl>
+  </w:abstractNum>
+  <w:abstractNum w:abstractNumId="6" w15:restartNumberingAfterBreak="0">
     <w:nsid w:val="65012585"/>
     <w:multiLevelType w:val="hybridMultilevel"/>
     <w:tmpl w:val="4282C1B0"/>
@@ -2053,13 +2214,16 @@
     <w:abstractNumId w:val="3"/>
   </w:num>
   <w:num w:numId="4">
-    <w:abstractNumId w:val="5"/>
+    <w:abstractNumId w:val="6"/>
   </w:num>
   <w:num w:numId="5">
     <w:abstractNumId w:val="1"/>
   </w:num>
   <w:num w:numId="6">
     <w:abstractNumId w:val="2"/>
+  </w:num>
+  <w:num w:numId="7">
+    <w:abstractNumId w:val="5"/>
   </w:num>
 </w:numbering>
 </file>
@@ -2187,6 +2351,7 @@
     <w:lsdException w:name="HTML Sample" w:semiHidden="1" w:unhideWhenUsed="1"/>
     <w:lsdException w:name="HTML Typewriter" w:semiHidden="1" w:unhideWhenUsed="1"/>
     <w:lsdException w:name="HTML Variable" w:semiHidden="1" w:unhideWhenUsed="1"/>
+    <w:lsdException w:name="Normal Table" w:semiHidden="1" w:unhideWhenUsed="1"/>
     <w:lsdException w:name="annotation subject" w:semiHidden="1" w:unhideWhenUsed="1"/>
     <w:lsdException w:name="No List" w:semiHidden="1" w:unhideWhenUsed="1"/>
     <w:lsdException w:name="Outline List 1" w:semiHidden="1" w:unhideWhenUsed="1"/>
@@ -2233,8 +2398,10 @@
     <w:lsdException w:name="Table Subtle 2" w:semiHidden="1" w:unhideWhenUsed="1"/>
     <w:lsdException w:name="Table Web 1" w:semiHidden="1" w:unhideWhenUsed="1"/>
     <w:lsdException w:name="Table Web 2" w:semiHidden="1" w:unhideWhenUsed="1"/>
+    <w:lsdException w:name="Table Web 3" w:semiHidden="1" w:unhideWhenUsed="1"/>
     <w:lsdException w:name="Balloon Text" w:semiHidden="1" w:unhideWhenUsed="1"/>
     <w:lsdException w:name="Table Grid" w:uiPriority="39"/>
+    <w:lsdException w:name="Table Theme" w:semiHidden="1" w:unhideWhenUsed="1"/>
     <w:lsdException w:name="Placeholder Text" w:semiHidden="1"/>
     <w:lsdException w:name="No Spacing" w:uiPriority="1" w:qFormat="1"/>
     <w:lsdException w:name="Light Shading" w:uiPriority="60"/>

</xml_diff>